<commit_message>
began work on the RCR attatchment
</commit_message>
<xml_diff>
--- a/2023_08_08_sub_F32/RCR_Template_2022.docx
+++ b/2023_08_08_sub_F32/RCR_Template_2022.docx
@@ -144,15 +144,63 @@
           <w:sz w:val="22"/>
           <w:szCs w:val="22"/>
         </w:rPr>
-        <w:t xml:space="preserve"> I completed the Responsible Conduct of Research Course at CSHL. This </w:t>
-      </w:r>
-      <w:r>
-        <w:rPr>
-          <w:rFonts w:ascii="Arial" w:hAnsi="Arial" w:cs="Arial"/>
-          <w:sz w:val="22"/>
-          <w:szCs w:val="22"/>
-        </w:rPr>
-        <w:t>course featured interactive lectures given by CSHL faculty</w:t>
+        <w:t xml:space="preserve"> I</w:t>
+      </w:r>
+      <w:r>
+        <w:rPr>
+          <w:rFonts w:ascii="Arial" w:hAnsi="Arial" w:cs="Arial"/>
+          <w:sz w:val="22"/>
+          <w:szCs w:val="22"/>
+        </w:rPr>
+        <w:t xml:space="preserve"> will</w:t>
+      </w:r>
+      <w:r>
+        <w:rPr>
+          <w:rFonts w:ascii="Arial" w:hAnsi="Arial" w:cs="Arial"/>
+          <w:sz w:val="22"/>
+          <w:szCs w:val="22"/>
+        </w:rPr>
+        <w:t xml:space="preserve"> </w:t>
+      </w:r>
+      <w:r>
+        <w:rPr>
+          <w:rFonts w:ascii="Arial" w:hAnsi="Arial" w:cs="Arial"/>
+          <w:sz w:val="22"/>
+          <w:szCs w:val="22"/>
+        </w:rPr>
+        <w:t>attend</w:t>
+      </w:r>
+      <w:r>
+        <w:rPr>
+          <w:rFonts w:ascii="Arial" w:hAnsi="Arial" w:cs="Arial"/>
+          <w:sz w:val="22"/>
+          <w:szCs w:val="22"/>
+        </w:rPr>
+        <w:t xml:space="preserve"> the Responsible Conduct of Research Course at CSHL. This </w:t>
+      </w:r>
+      <w:r>
+        <w:rPr>
+          <w:rFonts w:ascii="Arial" w:hAnsi="Arial" w:cs="Arial"/>
+          <w:sz w:val="22"/>
+          <w:szCs w:val="22"/>
+        </w:rPr>
+        <w:t>course feature</w:t>
+      </w:r>
+      <w:r>
+        <w:rPr>
+          <w:rFonts w:ascii="Arial" w:hAnsi="Arial" w:cs="Arial"/>
+          <w:sz w:val="22"/>
+          <w:szCs w:val="22"/>
+        </w:rPr>
+        <w:t>s</w:t>
+      </w:r>
+      <w:r>
+        <w:rPr>
+          <w:rFonts w:ascii="Arial" w:hAnsi="Arial" w:cs="Arial"/>
+          <w:sz w:val="22"/>
+          <w:szCs w:val="22"/>
+        </w:rPr>
+        <w:t xml:space="preserve"> interactive lectures given by CSHL faculty</w:t>
       </w:r>
       <w:r>
         <w:rPr>
@@ -200,7 +248,7 @@
           <w:sz w:val="22"/>
           <w:szCs w:val="22"/>
         </w:rPr>
-        <w:t xml:space="preserve"> included: </w:t>
+        <w:t xml:space="preserve"> include: </w:t>
       </w:r>
       <w:r>
         <w:rPr>
@@ -281,9 +329,8 @@
           <w:rFonts w:ascii="Arial" w:hAnsi="Arial" w:cs="Arial"/>
           <w:sz w:val="22"/>
           <w:szCs w:val="22"/>
-          <w:highlight w:val="yellow"/>
-        </w:rPr>
-        <w:t>Month and Year</w:t>
+        </w:rPr>
+        <w:t>January 2023</w:t>
       </w:r>
       <w:r>
         <w:rPr>
@@ -484,6 +531,78 @@
           <w:szCs w:val="22"/>
         </w:rPr>
         <w:t xml:space="preserve">ntegrity. </w:t>
+      </w:r>
+      <w:r>
+        <w:rPr>
+          <w:rFonts w:ascii="Arial" w:hAnsi="Arial" w:cs="Arial"/>
+          <w:sz w:val="22"/>
+          <w:szCs w:val="22"/>
+        </w:rPr>
+        <w:t xml:space="preserve">In addition, in </w:t>
+      </w:r>
+      <w:r>
+        <w:rPr>
+          <w:rFonts w:ascii="Arial" w:hAnsi="Arial" w:cs="Arial"/>
+          <w:sz w:val="22"/>
+          <w:szCs w:val="22"/>
+        </w:rPr>
+        <w:t>S</w:t>
+      </w:r>
+      <w:r>
+        <w:rPr>
+          <w:rFonts w:ascii="Arial" w:hAnsi="Arial" w:cs="Arial"/>
+          <w:sz w:val="22"/>
+          <w:szCs w:val="22"/>
+        </w:rPr>
+        <w:t xml:space="preserve">pring 2017, I took a semester long course </w:t>
+      </w:r>
+      <w:r>
+        <w:rPr>
+          <w:rFonts w:ascii="Arial" w:hAnsi="Arial" w:cs="Arial"/>
+          <w:sz w:val="22"/>
+          <w:szCs w:val="22"/>
+        </w:rPr>
+        <w:t>Responsible Conduct, Rigor and Reproducibility in Research</w:t>
+      </w:r>
+      <w:r>
+        <w:rPr>
+          <w:rFonts w:ascii="Arial" w:hAnsi="Arial" w:cs="Arial"/>
+          <w:sz w:val="22"/>
+          <w:szCs w:val="22"/>
+        </w:rPr>
+        <w:t xml:space="preserve"> through UC Berkeley’s graduate Molecular and Cell biology department. This course met weekly and covered a variety of topics including research misconduct, </w:t>
+      </w:r>
+      <w:r>
+        <w:rPr>
+          <w:rFonts w:ascii="Arial" w:hAnsi="Arial" w:cs="Arial"/>
+          <w:sz w:val="22"/>
+          <w:szCs w:val="22"/>
+        </w:rPr>
+        <w:t xml:space="preserve">ethical use of animals, proper handling of research funds, and design of reproducible experiments. It included both lectures and small group case studies with acted out scenarios. </w:t>
+      </w:r>
+      <w:r>
+        <w:rPr>
+          <w:rFonts w:ascii="Arial" w:hAnsi="Arial" w:cs="Arial"/>
+          <w:sz w:val="22"/>
+          <w:szCs w:val="22"/>
+        </w:rPr>
+        <w:t xml:space="preserve">In Spring 2020, I took the </w:t>
+      </w:r>
+      <w:r>
+        <w:rPr>
+          <w:rFonts w:ascii="Arial" w:hAnsi="Arial" w:cs="Arial"/>
+          <w:sz w:val="22"/>
+          <w:szCs w:val="22"/>
+        </w:rPr>
+        <w:t>Responsible Conduct of Research Refresher</w:t>
+      </w:r>
+      <w:r>
+        <w:rPr>
+          <w:rFonts w:ascii="Arial" w:hAnsi="Arial" w:cs="Arial"/>
+          <w:sz w:val="22"/>
+          <w:szCs w:val="22"/>
+        </w:rPr>
+        <w:t xml:space="preserve"> course which covered the same material but was designed for mid-career graduate students instead of first year students.</w:t>
       </w:r>
     </w:p>
     <w:p>
@@ -518,7 +637,6 @@
           <w:rFonts w:ascii="Arial" w:hAnsi="Arial" w:cs="Arial"/>
           <w:sz w:val="22"/>
           <w:szCs w:val="22"/>
-          <w:highlight w:val="yellow"/>
         </w:rPr>
         <w:t>I have also completed the required</w:t>
       </w:r>
@@ -612,7 +730,7 @@
           <w:sz w:val="22"/>
           <w:szCs w:val="22"/>
         </w:rPr>
-        <w:t xml:space="preserve"> All new investigators receive one-on-one training in the standard operating procedures of the </w:t>
+        <w:t xml:space="preserve">All new investigators receive one-on-one training in the standard operating procedures of the </w:t>
       </w:r>
       <w:r>
         <w:rPr>
@@ -652,6 +770,23 @@
           <w:sz w:val="22"/>
           <w:szCs w:val="22"/>
         </w:rPr>
+        <w:t xml:space="preserve"> </w:t>
+      </w:r>
+      <w:r>
+        <w:rPr>
+          <w:rFonts w:ascii="Arial" w:hAnsi="Arial" w:cs="Arial"/>
+          <w:sz w:val="22"/>
+          <w:szCs w:val="22"/>
+          <w:highlight w:val="yellow"/>
+        </w:rPr>
+        <w:t>(not applicable to the current proposal)</w:t>
+      </w:r>
+      <w:r>
+        <w:rPr>
+          <w:rFonts w:ascii="Arial" w:hAnsi="Arial" w:cs="Arial"/>
+          <w:sz w:val="22"/>
+          <w:szCs w:val="22"/>
+        </w:rPr>
         <w:t>, and a Surgery Wet-Lab training (didactic and hands-on components) is required for all investigators performing</w:t>
       </w:r>
       <w:r>
@@ -684,6 +819,23 @@
           <w:sz w:val="22"/>
           <w:szCs w:val="22"/>
         </w:rPr>
+        <w:t xml:space="preserve"> </w:t>
+      </w:r>
+      <w:r>
+        <w:rPr>
+          <w:rFonts w:ascii="Arial" w:hAnsi="Arial" w:cs="Arial"/>
+          <w:sz w:val="22"/>
+          <w:szCs w:val="22"/>
+          <w:highlight w:val="yellow"/>
+        </w:rPr>
+        <w:t>(not applicable to the current proposal)</w:t>
+      </w:r>
+      <w:r>
+        <w:rPr>
+          <w:rFonts w:ascii="Arial" w:hAnsi="Arial" w:cs="Arial"/>
+          <w:sz w:val="22"/>
+          <w:szCs w:val="22"/>
+        </w:rPr>
         <w:t xml:space="preserve">. All protocols are screened by the IACUC, and most procedures are conducted or supervised by the facility manager or laboratory animal technicians. </w:t>
       </w:r>
       <w:r>
@@ -773,7 +925,15 @@
           <w:sz w:val="22"/>
           <w:szCs w:val="22"/>
         </w:rPr>
-        <w:t xml:space="preserve">. </w:t>
+        <w:t>.</w:t>
+      </w:r>
+      <w:r>
+        <w:rPr>
+          <w:rFonts w:ascii="Arial" w:hAnsi="Arial" w:cs="Arial"/>
+          <w:sz w:val="22"/>
+          <w:szCs w:val="22"/>
+        </w:rPr>
+        <w:t xml:space="preserve"> While this project does not require work with biomedical data or samples, in January of 2023 I completed this training.</w:t>
       </w:r>
     </w:p>
     <w:p>
@@ -1668,6 +1828,7 @@
     <w:lsdException w:name="HTML Sample" w:semiHidden="1" w:unhideWhenUsed="1"/>
     <w:lsdException w:name="HTML Typewriter" w:semiHidden="1" w:unhideWhenUsed="1"/>
     <w:lsdException w:name="HTML Variable" w:semiHidden="1" w:unhideWhenUsed="1"/>
+    <w:lsdException w:name="Normal Table" w:semiHidden="1" w:unhideWhenUsed="1"/>
     <w:lsdException w:name="annotation subject" w:semiHidden="1" w:unhideWhenUsed="1"/>
     <w:lsdException w:name="No List" w:semiHidden="1" w:unhideWhenUsed="1"/>
     <w:lsdException w:name="Outline List 1" w:semiHidden="1" w:unhideWhenUsed="1"/>
@@ -1714,8 +1875,10 @@
     <w:lsdException w:name="Table Subtle 2" w:semiHidden="1" w:unhideWhenUsed="1"/>
     <w:lsdException w:name="Table Web 1" w:semiHidden="1" w:unhideWhenUsed="1"/>
     <w:lsdException w:name="Table Web 2" w:semiHidden="1" w:unhideWhenUsed="1"/>
+    <w:lsdException w:name="Table Web 3" w:semiHidden="1" w:unhideWhenUsed="1"/>
     <w:lsdException w:name="Balloon Text" w:semiHidden="1" w:unhideWhenUsed="1"/>
     <w:lsdException w:name="Table Grid" w:uiPriority="39"/>
+    <w:lsdException w:name="Table Theme" w:semiHidden="1" w:unhideWhenUsed="1"/>
     <w:lsdException w:name="Placeholder Text" w:semiHidden="1"/>
     <w:lsdException w:name="No Spacing" w:uiPriority="1" w:qFormat="1"/>
     <w:lsdException w:name="Light Shading" w:uiPriority="60"/>

</xml_diff>